<commit_message>
saving since yesterday's commit for heroku setup
</commit_message>
<xml_diff>
--- a/details for server app 122820.docx
+++ b/details for server app 122820.docx
@@ -82,7 +82,31 @@
       <w:r>
         <w:t>};</w:t>
       </w:r>
+    </w:p>
+    <w:p/>
+    <w:p>
+      <w:r>
+        <w:t>Mongo DB</w:t>
+      </w:r>
+    </w:p>
+    <w:p>
+      <w:r>
+        <w:t>vnnkzhLLusm7toMp</w:t>
+      </w:r>
+      <w:r>
+        <w:t xml:space="preserve"> – this was there. think next one is the right one</w:t>
+      </w:r>
+    </w:p>
+    <w:p>
+      <w:r>
+        <w:t>1NSaTVjwojOTKWbc</w:t>
+      </w:r>
+    </w:p>
+    <w:p>
       <w:bookmarkStart w:id="0" w:name="_GoBack"/>
+      <w:r>
+        <w:t>1NSaTVjwojOTKWbc</w:t>
+      </w:r>
       <w:bookmarkEnd w:id="0"/>
     </w:p>
     <w:sectPr>

</xml_diff>